<commit_message>
notes on active job and mailer updated
</commit_message>
<xml_diff>
--- a/Ruby/Rails - Action Mailer.docx
+++ b/Ruby/Rails - Action Mailer.docx
@@ -7,10 +7,7 @@
         <w:pStyle w:val="Title"/>
       </w:pPr>
       <w:r>
-        <w:t xml:space="preserve">RoR  - </w:t>
-      </w:r>
-      <w:r>
-        <w:t>Action Mailer</w:t>
+        <w:t>RoR  - Action Mailer</w:t>
       </w:r>
     </w:p>
     <w:p>
@@ -100,15 +97,7 @@
     <w:p>
       <w:r>
         <w:tab/>
-      </w:r>
-      <w:r>
-        <w:t>config.action_mailer.asset_host = 'http</w:t>
-      </w:r>
-      <w:r>
-        <w:t>s</w:t>
-      </w:r>
-      <w:r>
-        <w:t>://example.com'</w:t>
+        <w:t>config.action_mailer.asset_host = 'https://example.com'</w:t>
       </w:r>
     </w:p>
     <w:p/>
@@ -714,8 +703,6 @@
     <w:p>
       <w:r>
         <w:tab/>
-      </w:r>
-      <w:r>
         <w:t>mail(to: @user.email,</w:t>
       </w:r>
     </w:p>
@@ -769,8 +756,6 @@
     <w:p>
       <w:r>
         <w:tab/>
-      </w:r>
-      <w:r>
         <w:t># Tell the UserMailer to send a welcome email after save</w:t>
       </w:r>
     </w:p>
@@ -780,8 +765,6 @@
       </w:r>
       <w:r>
         <w:tab/>
-      </w:r>
-      <w:r>
         <w:t>UserMailer.with(user: @user).welcome_email.deliver_later</w:t>
       </w:r>
       <w:r>
@@ -821,13 +804,37 @@
         <w:t xml:space="preserve"> </w:t>
       </w:r>
       <w:r>
-        <w:t xml:space="preserve">email is in a cronjob </w:t>
-      </w:r>
-      <w:r>
-        <w:t>the '.deliver_now' option can be</w:t>
-      </w:r>
-      <w:r>
-        <w:t xml:space="preserve"> used.</w:t>
+        <w:t>email is in a cronjob the '.deliver_now' option can be used.</w:t>
+      </w:r>
+      <w:r>
+        <w:t xml:space="preserve"> </w:t>
+      </w:r>
+    </w:p>
+    <w:p/>
+    <w:p>
+      <w:r>
+        <w:t xml:space="preserve">A specific time or delay can be given for the async delivery </w:t>
+      </w:r>
+      <w:r>
+        <w:t>using the following syntax:</w:t>
+      </w:r>
+    </w:p>
+    <w:p/>
+    <w:p>
+      <w:r>
+        <w:tab/>
+      </w:r>
+      <w:r>
+        <w:t>.deliver_later(wait: 1.hour)</w:t>
+      </w:r>
+    </w:p>
+    <w:p>
+      <w:r>
+        <w:tab/>
+        <w:t>.</w:t>
+      </w:r>
+      <w:r>
+        <w:t>deliver_later(wait_until: 5.days.from_now)</w:t>
       </w:r>
     </w:p>
     <w:p/>
@@ -946,6 +953,7 @@
         <w:ind w:left="720"/>
       </w:pPr>
       <w:r>
+        <w:lastRenderedPageBreak/>
         <w:t>def welcome</w:t>
       </w:r>
     </w:p>
@@ -1038,8 +1046,6 @@
     <w:p>
       <w:r>
         <w:tab/>
-      </w:r>
-      <w:r>
         <w:t>email_with_name = %("#{@user.name}" &lt;#{@user.email}&gt;)</w:t>
       </w:r>
     </w:p>
@@ -1049,8 +1055,6 @@
       </w:r>
       <w:r>
         <w:tab/>
-      </w:r>
-      <w:r>
         <w:t>mail(to: email_with_name, subject: 'Welcome to My Awesome Site')</w:t>
       </w:r>
     </w:p>
@@ -1075,8 +1079,6 @@
     <w:p>
       <w:r>
         <w:tab/>
-      </w:r>
-      <w:r>
         <w:t>&lt;%= link_to 'welcome', welcome_url %&gt;</w:t>
       </w:r>
     </w:p>
@@ -1084,8 +1086,6 @@
     <w:p>
       <w:r>
         <w:tab/>
-      </w:r>
-      <w:r>
         <w:t>&lt;%= url_for(host: 'example.com',</w:t>
       </w:r>
     </w:p>
@@ -1098,10 +1098,7 @@
       </w:r>
       <w:r>
         <w:tab/>
-        <w:t xml:space="preserve">         </w:t>
-      </w:r>
-      <w:r>
-        <w:t>controller: 'welcome',</w:t>
+        <w:t xml:space="preserve">         controller: 'welcome',</w:t>
       </w:r>
     </w:p>
     <w:p>
@@ -1113,15 +1110,7 @@
       </w:r>
       <w:r>
         <w:tab/>
-      </w:r>
-      <w:r>
-        <w:t xml:space="preserve"> </w:t>
-      </w:r>
-      <w:r>
-        <w:t xml:space="preserve">        </w:t>
-      </w:r>
-      <w:r>
-        <w:t>action: 'greeting') %&gt;</w:t>
+        <w:t xml:space="preserve">         action: 'greeting') %&gt;</w:t>
       </w:r>
     </w:p>
     <w:p/>
@@ -1216,6 +1205,7 @@
     <w:p/>
     <w:p>
       <w:r>
+        <w:lastRenderedPageBreak/>
         <w:t>RSpec</w:t>
       </w:r>
       <w:r>
@@ -1252,7 +1242,6 @@
         <w:ind w:left="720"/>
       </w:pPr>
       <w:r>
-        <w:lastRenderedPageBreak/>
         <w:t xml:space="preserve">  describe "notify" do</w:t>
       </w:r>
     </w:p>
@@ -1372,15 +1361,7 @@
     <w:p>
       <w:r>
         <w:tab/>
-      </w:r>
-      <w:r>
-        <w:t>it "sends</w:t>
-      </w:r>
-      <w:r>
-        <w:t xml:space="preserve"> invite</w:t>
-      </w:r>
-      <w:r>
-        <w:t xml:space="preserve"> email" do</w:t>
+        <w:t>it "sends invite email" do</w:t>
       </w:r>
     </w:p>
     <w:p>
@@ -1389,15 +1370,7 @@
       </w:r>
       <w:r>
         <w:tab/>
-      </w:r>
-      <w:r>
-        <w:t xml:space="preserve">  expect { user.</w:t>
-      </w:r>
-      <w:r>
-        <w:t>send_invite</w:t>
-      </w:r>
-      <w:r>
-        <w:t xml:space="preserve"> }.to change { ActionMailer::Base.deliveries.count }.by(1)</w:t>
+        <w:t xml:space="preserve">  expect { user.send_invite }.to change { ActionMailer::Base.deliveries.count }.by(1)</w:t>
       </w:r>
     </w:p>
     <w:p>
@@ -1406,8 +1379,6 @@
       </w:r>
       <w:r>
         <w:tab/>
-      </w:r>
-      <w:r>
         <w:t>end</w:t>
       </w:r>
     </w:p>
@@ -1588,7 +1559,6 @@
         <w:ind w:left="720"/>
       </w:pPr>
       <w:r>
-        <w:lastRenderedPageBreak/>
         <w:t xml:space="preserve">      expect(mail.body.encoded).to match("http://aplication_url/#{user.id}/confirmation")</w:t>
       </w:r>
     </w:p>
@@ -1616,6 +1586,77 @@
         <w:t>end</w:t>
       </w:r>
     </w:p>
+    <w:p>
+      <w:pPr>
+        <w:ind w:left="720"/>
+      </w:pPr>
+    </w:p>
+    <w:p>
+      <w:r>
+        <w:t>To reduce dependencies in unit tests Action Mailer can also be doubled in RSpec using instance doubles</w:t>
+      </w:r>
+      <w:r>
+        <w:t>:</w:t>
+      </w:r>
+    </w:p>
+    <w:p/>
+    <w:p>
+      <w:pPr>
+        <w:ind w:left="720"/>
+      </w:pPr>
+      <w:r>
+        <w:t>user = User.first</w:t>
+      </w:r>
+    </w:p>
+    <w:p>
+      <w:pPr>
+        <w:ind w:left="720"/>
+      </w:pPr>
+      <w:r>
+        <w:t>message_delivery = instance_double(ActionMailer::MessageDelivery)</w:t>
+      </w:r>
+    </w:p>
+    <w:p>
+      <w:pPr>
+        <w:ind w:left="720"/>
+      </w:pPr>
+      <w:r>
+        <w:t>expect(UsersMailer).to receive(:welcome_email).with(user.id).and_return(message_delivery)</w:t>
+      </w:r>
+    </w:p>
+    <w:p>
+      <w:pPr>
+        <w:ind w:left="720"/>
+      </w:pPr>
+      <w:r>
+        <w:t>expect(message_delivery).to receive(:deliver_later)</w:t>
+      </w:r>
+    </w:p>
+    <w:p>
+      <w:pPr>
+        <w:ind w:left="720"/>
+      </w:pPr>
+      <w:r>
+        <w:t xml:space="preserve"> </w:t>
+      </w:r>
+    </w:p>
+    <w:p>
+      <w:pPr>
+        <w:ind w:left="720"/>
+      </w:pPr>
+      <w:r>
+        <w:t>mail = UsersMailer.welcome_email(user.email)</w:t>
+      </w:r>
+    </w:p>
+    <w:p>
+      <w:pPr>
+        <w:ind w:left="720"/>
+      </w:pPr>
+      <w:r>
+        <w:t>mail.deliver_later</w:t>
+      </w:r>
+    </w:p>
+    <w:p/>
     <w:sectPr>
       <w:pgSz w:w="11900" w:h="16840"/>
       <w:pgMar w:top="1440" w:right="1440" w:bottom="1440" w:left="1440" w:header="708" w:footer="708" w:gutter="0"/>

</xml_diff>